<commit_message>
Atualizaçao removido inf DC
</commit_message>
<xml_diff>
--- a/Etiquetas/BASE/Etiqueta Geradores/03. MALA DIRETA DE ETIQUETAS.docx
+++ b/Etiquetas/BASE/Etiqueta Geradores/03. MALA DIRETA DE ETIQUETAS.docx
@@ -1,6 +1,6 @@
 
 <file path=word/document.xml><?xml version="1.0" encoding="utf-8"?>
-<w:document xmlns:wpc="http://schemas.microsoft.com/office/word/2010/wordprocessingCanvas" xmlns:cx="http://schemas.microsoft.com/office/drawing/2014/chartex" xmlns:cx1="http://schemas.microsoft.com/office/drawing/2015/9/8/chartex" xmlns:cx2="http://schemas.microsoft.com/office/drawing/2015/10/21/chartex" xmlns:cx3="http://schemas.microsoft.com/office/drawing/2016/5/9/chartex" xmlns:cx4="http://schemas.microsoft.com/office/drawing/2016/5/10/chartex" xmlns:cx5="http://schemas.microsoft.com/office/drawing/2016/5/11/chartex" xmlns:cx6="http://schemas.microsoft.com/office/drawing/2016/5/12/chartex" xmlns:cx7="http://schemas.microsoft.com/office/drawing/2016/5/13/chartex" xmlns:cx8="http://schemas.microsoft.com/office/drawing/2016/5/14/chartex" xmlns:mc="http://schemas.openxmlformats.org/markup-compatibility/2006" xmlns:aink="http://schemas.microsoft.com/office/drawing/2016/ink" xmlns:am3d="http://schemas.microsoft.com/office/drawing/2017/model3d" xmlns:o="urn:schemas-microsoft-com:office:office" xmlns:oel="http://schemas.microsoft.com/office/2019/extlst" xmlns:r="http://schemas.openxmlformats.org/officeDocument/2006/relationships" xmlns:m="http://schemas.openxmlformats.org/officeDocument/2006/math" xmlns:v="urn:schemas-microsoft-com:vml" xmlns:wp14="http://schemas.microsoft.com/office/word/2010/wordprocessingDrawing" xmlns:wp="http://schemas.openxmlformats.org/drawingml/2006/wordprocessingDrawing" xmlns:w10="urn:schemas-microsoft-com:office:word" xmlns:w="http://schemas.openxmlformats.org/wordprocessingml/2006/main" xmlns:w14="http://schemas.microsoft.com/office/word/2010/wordml" xmlns:w15="http://schemas.microsoft.com/office/word/2012/wordml" xmlns:w16cex="http://schemas.microsoft.com/office/word/2018/wordml/cex" xmlns:w16cid="http://schemas.microsoft.com/office/word/2016/wordml/cid" xmlns:w16="http://schemas.microsoft.com/office/word/2018/wordml" xmlns:w16sdtdh="http://schemas.microsoft.com/office/word/2020/wordml/sdtdatahash" xmlns:w16se="http://schemas.microsoft.com/office/word/2015/wordml/symex" xmlns:wpg="http://schemas.microsoft.com/office/word/2010/wordprocessingGroup" xmlns:wpi="http://schemas.microsoft.com/office/word/2010/wordprocessingInk" xmlns:wne="http://schemas.microsoft.com/office/word/2006/wordml" xmlns:wps="http://schemas.microsoft.com/office/word/2010/wordprocessingShape" mc:Ignorable="w14 w15 w16se w16cid w16 w16cex w16sdtdh wp14">
+<w:document xmlns:wpc="http://schemas.microsoft.com/office/word/2010/wordprocessingCanvas" xmlns:cx="http://schemas.microsoft.com/office/drawing/2014/chartex" xmlns:cx1="http://schemas.microsoft.com/office/drawing/2015/9/8/chartex" xmlns:cx2="http://schemas.microsoft.com/office/drawing/2015/10/21/chartex" xmlns:cx3="http://schemas.microsoft.com/office/drawing/2016/5/9/chartex" xmlns:cx4="http://schemas.microsoft.com/office/drawing/2016/5/10/chartex" xmlns:cx5="http://schemas.microsoft.com/office/drawing/2016/5/11/chartex" xmlns:cx6="http://schemas.microsoft.com/office/drawing/2016/5/12/chartex" xmlns:cx7="http://schemas.microsoft.com/office/drawing/2016/5/13/chartex" xmlns:cx8="http://schemas.microsoft.com/office/drawing/2016/5/14/chartex" xmlns:mc="http://schemas.openxmlformats.org/markup-compatibility/2006" xmlns:aink="http://schemas.microsoft.com/office/drawing/2016/ink" xmlns:am3d="http://schemas.microsoft.com/office/drawing/2017/model3d" xmlns:o="urn:schemas-microsoft-com:office:office" xmlns:oel="http://schemas.microsoft.com/office/2019/extlst" xmlns:r="http://schemas.openxmlformats.org/officeDocument/2006/relationships" xmlns:m="http://schemas.openxmlformats.org/officeDocument/2006/math" xmlns:v="urn:schemas-microsoft-com:vml" xmlns:wp14="http://schemas.microsoft.com/office/word/2010/wordprocessingDrawing" xmlns:wp="http://schemas.openxmlformats.org/drawingml/2006/wordprocessingDrawing" xmlns:w10="urn:schemas-microsoft-com:office:word" xmlns:w="http://schemas.openxmlformats.org/wordprocessingml/2006/main" xmlns:w14="http://schemas.microsoft.com/office/word/2010/wordml" xmlns:w15="http://schemas.microsoft.com/office/word/2012/wordml" xmlns:w16cex="http://schemas.microsoft.com/office/word/2018/wordml/cex" xmlns:w16cid="http://schemas.microsoft.com/office/word/2016/wordml/cid" xmlns:w16="http://schemas.microsoft.com/office/word/2018/wordml" xmlns:w16du="http://schemas.microsoft.com/office/word/2023/wordml/word16du" xmlns:w16sdtdh="http://schemas.microsoft.com/office/word/2020/wordml/sdtdatahash" xmlns:w16se="http://schemas.microsoft.com/office/word/2015/wordml/symex" xmlns:wpg="http://schemas.microsoft.com/office/word/2010/wordprocessingGroup" xmlns:wpi="http://schemas.microsoft.com/office/word/2010/wordprocessingInk" xmlns:wne="http://schemas.microsoft.com/office/word/2006/wordml" xmlns:wps="http://schemas.microsoft.com/office/word/2010/wordprocessingShape" mc:Ignorable="w14 w15 w16se w16cid w16 w16cex w16sdtdh w16du wp14">
   <w:body>
     <w:tbl>
       <w:tblPr>
@@ -10,8 +10,8 @@
       </w:tblPr>
       <w:tblGrid>
         <w:gridCol w:w="1888"/>
-        <w:gridCol w:w="1373"/>
-        <w:gridCol w:w="2415"/>
+        <w:gridCol w:w="1514"/>
+        <w:gridCol w:w="2274"/>
       </w:tblGrid>
       <w:tr>
         <w:trPr>
@@ -185,27 +185,14 @@
             <w:pPr>
               <w:jc w:val="center"/>
             </w:pPr>
-            <w:r>
-              <w:fldChar w:fldCharType="begin"/>
-            </w:r>
-            <w:r>
-              <w:instrText xml:space="preserve"> MERGEFIELD Produto </w:instrText>
-            </w:r>
-            <w:r>
-              <w:fldChar w:fldCharType="separate"/>
-            </w:r>
-            <w:r>
-              <w:rPr>
-                <w:noProof/>
-              </w:rPr>
-              <w:t>«Produto»</w:t>
-            </w:r>
-            <w:r>
-              <w:rPr>
-                <w:noProof/>
-              </w:rPr>
-              <w:fldChar w:fldCharType="end"/>
-            </w:r>
+            <w:fldSimple w:instr=" MERGEFIELD Produto ">
+              <w:r>
+                <w:rPr>
+                  <w:noProof/>
+                </w:rPr>
+                <w:t>«Produto»</w:t>
+              </w:r>
+            </w:fldSimple>
           </w:p>
         </w:tc>
       </w:tr>
@@ -286,7 +273,7 @@
         </w:tc>
         <w:tc>
           <w:tcPr>
-            <w:tcW w:w="1373" w:type="dxa"/>
+            <w:tcW w:w="1514" w:type="dxa"/>
             <w:tcBorders>
               <w:top w:val="nil"/>
               <w:left w:val="nil"/>
@@ -309,7 +296,7 @@
         </w:tc>
         <w:tc>
           <w:tcPr>
-            <w:tcW w:w="2415" w:type="dxa"/>
+            <w:tcW w:w="2274" w:type="dxa"/>
             <w:tcBorders>
               <w:top w:val="nil"/>
               <w:left w:val="nil"/>
@@ -481,7 +468,7 @@
                 <w:sz w:val="28"/>
                 <w:szCs w:val="28"/>
               </w:rPr>
-              <w:t>16/10/2022</w:t>
+              <w:t>14/07/2024</w:t>
             </w:r>
             <w:r>
               <w:rPr>
@@ -495,7 +482,7 @@
         </w:tc>
         <w:tc>
           <w:tcPr>
-            <w:tcW w:w="1373" w:type="dxa"/>
+            <w:tcW w:w="1514" w:type="dxa"/>
             <w:tcBorders>
               <w:top w:val="nil"/>
               <w:left w:val="nil"/>
@@ -515,7 +502,7 @@
         </w:tc>
         <w:tc>
           <w:tcPr>
-            <w:tcW w:w="2415" w:type="dxa"/>
+            <w:tcW w:w="2274" w:type="dxa"/>
             <w:tcBorders>
               <w:top w:val="nil"/>
               <w:left w:val="nil"/>
@@ -536,8 +523,8 @@
             <w:r>
               <w:rPr>
                 <w:color w:val="FFFFFF" w:themeColor="background1"/>
-                <w:sz w:val="28"/>
-                <w:szCs w:val="28"/>
+                <w:sz w:val="24"/>
+                <w:szCs w:val="24"/>
               </w:rPr>
               <w:t>&lt;NOME EMPRESA&gt;</w:t>
             </w:r>
@@ -570,7 +557,7 @@
 </file>
 
 <file path=word/styles.xml><?xml version="1.0" encoding="utf-8"?>
-<w:styles xmlns:mc="http://schemas.openxmlformats.org/markup-compatibility/2006" xmlns:r="http://schemas.openxmlformats.org/officeDocument/2006/relationships" xmlns:w="http://schemas.openxmlformats.org/wordprocessingml/2006/main" xmlns:w14="http://schemas.microsoft.com/office/word/2010/wordml" xmlns:w15="http://schemas.microsoft.com/office/word/2012/wordml" xmlns:w16cex="http://schemas.microsoft.com/office/word/2018/wordml/cex" xmlns:w16cid="http://schemas.microsoft.com/office/word/2016/wordml/cid" xmlns:w16="http://schemas.microsoft.com/office/word/2018/wordml" xmlns:w16sdtdh="http://schemas.microsoft.com/office/word/2020/wordml/sdtdatahash" xmlns:w16se="http://schemas.microsoft.com/office/word/2015/wordml/symex" mc:Ignorable="w14 w15 w16se w16cid w16 w16cex w16sdtdh">
+<w:styles xmlns:mc="http://schemas.openxmlformats.org/markup-compatibility/2006" xmlns:r="http://schemas.openxmlformats.org/officeDocument/2006/relationships" xmlns:w="http://schemas.openxmlformats.org/wordprocessingml/2006/main" xmlns:w14="http://schemas.microsoft.com/office/word/2010/wordml" xmlns:w15="http://schemas.microsoft.com/office/word/2012/wordml" xmlns:w16cex="http://schemas.microsoft.com/office/word/2018/wordml/cex" xmlns:w16cid="http://schemas.microsoft.com/office/word/2016/wordml/cid" xmlns:w16="http://schemas.microsoft.com/office/word/2018/wordml" xmlns:w16du="http://schemas.microsoft.com/office/word/2023/wordml/word16du" xmlns:w16sdtdh="http://schemas.microsoft.com/office/word/2020/wordml/sdtdatahash" xmlns:w16se="http://schemas.microsoft.com/office/word/2015/wordml/symex" mc:Ignorable="w14 w15 w16se w16cid w16 w16cex w16sdtdh w16du">
   <w:docDefaults>
     <w:rPrDefault>
       <w:rPr>

</xml_diff>